<commit_message>
format change on others table
</commit_message>
<xml_diff>
--- a/output/Flight Performance Week Ending 2025-11-22.docx
+++ b/output/Flight Performance Week Ending 2025-11-22.docx
@@ -10058,7 +10058,7 @@
         </w:trPr>
         <w:tc>
           <w:tcPr>
-            <w:tcW w:type="dxa" w:w="1152"/>
+            <w:tcW w:type="dxa" w:w="1440"/>
             <w:gridSpan w:val="3"/>
             <w:vMerge w:val="restart"/>
             <w:shd w:val="clear" w:fill="FFFFFF"/>
@@ -10067,7 +10067,7 @@
         </w:tc>
         <w:tc>
           <w:tcPr>
-            <w:tcW w:type="dxa" w:w="1152"/>
+            <w:tcW w:type="dxa" w:w="1440"/>
             <w:gridSpan w:val="3"/>
             <w:shd w:val="clear" w:fill="FFFFFF"/>
             <w:vAlign w:val="center"/>
@@ -10114,7 +10114,7 @@
         </w:tc>
         <w:tc>
           <w:tcPr>
-            <w:tcW w:type="dxa" w:w="1152"/>
+            <w:tcW w:type="dxa" w:w="1440"/>
             <w:gridSpan w:val="3"/>
             <w:shd w:val="clear" w:fill="FFFFFF"/>
             <w:vAlign w:val="center"/>
@@ -10175,7 +10175,7 @@
         </w:tc>
         <w:tc>
           <w:tcPr>
-            <w:tcW w:type="dxa" w:w="1152"/>
+            <w:tcW w:type="dxa" w:w="1440"/>
             <w:shd w:val="clear" w:fill="FFFFFF"/>
             <w:vAlign w:val="center"/>
           </w:tcPr>
@@ -10197,7 +10197,7 @@
         </w:tc>
         <w:tc>
           <w:tcPr>
-            <w:tcW w:type="dxa" w:w="1152"/>
+            <w:tcW w:type="dxa" w:w="1440"/>
             <w:shd w:val="clear" w:fill="FFFFFF"/>
             <w:vAlign w:val="center"/>
           </w:tcPr>
@@ -10219,7 +10219,7 @@
         </w:tc>
         <w:tc>
           <w:tcPr>
-            <w:tcW w:type="dxa" w:w="1152"/>
+            <w:tcW w:type="dxa" w:w="1440"/>
             <w:shd w:val="clear" w:fill="FFFFFF"/>
             <w:vAlign w:val="center"/>
           </w:tcPr>
@@ -10241,7 +10241,7 @@
         </w:tc>
         <w:tc>
           <w:tcPr>
-            <w:tcW w:type="dxa" w:w="1152"/>
+            <w:tcW w:type="dxa" w:w="1440"/>
             <w:shd w:val="clear" w:fill="FFFFFF"/>
             <w:vAlign w:val="center"/>
           </w:tcPr>
@@ -10263,7 +10263,7 @@
         </w:tc>
         <w:tc>
           <w:tcPr>
-            <w:tcW w:type="dxa" w:w="1152"/>
+            <w:tcW w:type="dxa" w:w="1440"/>
             <w:shd w:val="clear" w:fill="FFFFFF"/>
             <w:vAlign w:val="center"/>
           </w:tcPr>
@@ -10285,7 +10285,7 @@
         </w:tc>
         <w:tc>
           <w:tcPr>
-            <w:tcW w:type="dxa" w:w="1152"/>
+            <w:tcW w:type="dxa" w:w="1440"/>
             <w:shd w:val="clear" w:fill="FFFFFF"/>
             <w:vAlign w:val="center"/>
           </w:tcPr>
@@ -10376,7 +10376,7 @@
         </w:tc>
         <w:tc>
           <w:tcPr>
-            <w:tcW w:type="dxa" w:w="1008"/>
+            <w:tcW w:type="dxa" w:w="1152"/>
             <w:vMerge w:val="restart"/>
             <w:shd w:val="clear" w:fill="FFFFFF"/>
             <w:vAlign w:val="center"/>
@@ -10429,7 +10429,7 @@
         </w:tc>
         <w:tc>
           <w:tcPr>
-            <w:tcW w:type="dxa" w:w="1152"/>
+            <w:tcW w:type="dxa" w:w="1440"/>
             <w:shd w:val="clear" w:fill="FFFFFF"/>
             <w:vAlign w:val="center"/>
           </w:tcPr>
@@ -10475,7 +10475,7 @@
         </w:tc>
         <w:tc>
           <w:tcPr>
-            <w:tcW w:type="dxa" w:w="1152"/>
+            <w:tcW w:type="dxa" w:w="1440"/>
             <w:shd w:val="clear" w:fill="FFFFFF"/>
             <w:vAlign w:val="center"/>
           </w:tcPr>
@@ -10495,7 +10495,7 @@
         </w:tc>
         <w:tc>
           <w:tcPr>
-            <w:tcW w:type="dxa" w:w="1152"/>
+            <w:tcW w:type="dxa" w:w="1440"/>
             <w:shd w:val="clear" w:fill="FFFFFF"/>
             <w:vAlign w:val="center"/>
           </w:tcPr>
@@ -10515,7 +10515,7 @@
         </w:tc>
         <w:tc>
           <w:tcPr>
-            <w:tcW w:type="dxa" w:w="1152"/>
+            <w:tcW w:type="dxa" w:w="1440"/>
             <w:shd w:val="clear" w:fill="FFFFFF"/>
             <w:vAlign w:val="center"/>
           </w:tcPr>
@@ -10535,7 +10535,7 @@
         </w:tc>
         <w:tc>
           <w:tcPr>
-            <w:tcW w:type="dxa" w:w="1152"/>
+            <w:tcW w:type="dxa" w:w="1440"/>
             <w:shd w:val="clear" w:fill="FFFFFF"/>
             <w:vAlign w:val="center"/>
           </w:tcPr>
@@ -10555,7 +10555,7 @@
         </w:tc>
         <w:tc>
           <w:tcPr>
-            <w:tcW w:type="dxa" w:w="1152"/>
+            <w:tcW w:type="dxa" w:w="1440"/>
             <w:shd w:val="clear" w:fill="FFFFFF"/>
             <w:vAlign w:val="center"/>
           </w:tcPr>
@@ -10575,7 +10575,7 @@
         </w:tc>
         <w:tc>
           <w:tcPr>
-            <w:tcW w:type="dxa" w:w="1152"/>
+            <w:tcW w:type="dxa" w:w="1440"/>
             <w:shd w:val="clear" w:fill="FFFFFF"/>
             <w:vAlign w:val="center"/>
           </w:tcPr>
@@ -10616,7 +10616,7 @@
         </w:tc>
         <w:tc>
           <w:tcPr>
-            <w:tcW w:type="dxa" w:w="1152"/>
+            <w:tcW w:type="dxa" w:w="1440"/>
             <w:shd w:val="clear" w:fill="FFFFFF"/>
             <w:vAlign w:val="center"/>
           </w:tcPr>
@@ -10662,7 +10662,7 @@
         </w:tc>
         <w:tc>
           <w:tcPr>
-            <w:tcW w:type="dxa" w:w="1152"/>
+            <w:tcW w:type="dxa" w:w="1440"/>
             <w:shd w:val="clear" w:fill="FFFFFF"/>
             <w:vAlign w:val="center"/>
           </w:tcPr>
@@ -10682,7 +10682,7 @@
         </w:tc>
         <w:tc>
           <w:tcPr>
-            <w:tcW w:type="dxa" w:w="1152"/>
+            <w:tcW w:type="dxa" w:w="1440"/>
             <w:shd w:val="clear" w:fill="FFFFFF"/>
             <w:vAlign w:val="center"/>
           </w:tcPr>
@@ -10702,7 +10702,7 @@
         </w:tc>
         <w:tc>
           <w:tcPr>
-            <w:tcW w:type="dxa" w:w="1152"/>
+            <w:tcW w:type="dxa" w:w="1440"/>
             <w:shd w:val="clear" w:fill="FFFFFF"/>
             <w:vAlign w:val="center"/>
           </w:tcPr>
@@ -10722,7 +10722,7 @@
         </w:tc>
         <w:tc>
           <w:tcPr>
-            <w:tcW w:type="dxa" w:w="1152"/>
+            <w:tcW w:type="dxa" w:w="1440"/>
             <w:shd w:val="clear" w:fill="FFFFFF"/>
             <w:vAlign w:val="center"/>
           </w:tcPr>
@@ -10742,7 +10742,7 @@
         </w:tc>
         <w:tc>
           <w:tcPr>
-            <w:tcW w:type="dxa" w:w="1152"/>
+            <w:tcW w:type="dxa" w:w="1440"/>
             <w:shd w:val="clear" w:fill="FFFFFF"/>
             <w:vAlign w:val="center"/>
           </w:tcPr>
@@ -10762,7 +10762,7 @@
         </w:tc>
         <w:tc>
           <w:tcPr>
-            <w:tcW w:type="dxa" w:w="1152"/>
+            <w:tcW w:type="dxa" w:w="1440"/>
             <w:shd w:val="clear" w:fill="FFFFFF"/>
             <w:vAlign w:val="center"/>
           </w:tcPr>
@@ -10803,7 +10803,7 @@
         </w:tc>
         <w:tc>
           <w:tcPr>
-            <w:tcW w:type="dxa" w:w="1152"/>
+            <w:tcW w:type="dxa" w:w="1440"/>
             <w:shd w:val="clear" w:fill="FFFFFF"/>
             <w:vAlign w:val="center"/>
           </w:tcPr>
@@ -10849,7 +10849,7 @@
         </w:tc>
         <w:tc>
           <w:tcPr>
-            <w:tcW w:type="dxa" w:w="1152"/>
+            <w:tcW w:type="dxa" w:w="1440"/>
             <w:shd w:val="clear" w:fill="FFFFFF"/>
             <w:vAlign w:val="center"/>
           </w:tcPr>
@@ -10869,7 +10869,7 @@
         </w:tc>
         <w:tc>
           <w:tcPr>
-            <w:tcW w:type="dxa" w:w="1152"/>
+            <w:tcW w:type="dxa" w:w="1440"/>
             <w:shd w:val="clear" w:fill="FFFFFF"/>
             <w:vAlign w:val="center"/>
           </w:tcPr>
@@ -10889,7 +10889,7 @@
         </w:tc>
         <w:tc>
           <w:tcPr>
-            <w:tcW w:type="dxa" w:w="1152"/>
+            <w:tcW w:type="dxa" w:w="1440"/>
             <w:shd w:val="clear" w:fill="FFFFFF"/>
             <w:vAlign w:val="center"/>
           </w:tcPr>
@@ -10909,7 +10909,7 @@
         </w:tc>
         <w:tc>
           <w:tcPr>
-            <w:tcW w:type="dxa" w:w="1152"/>
+            <w:tcW w:type="dxa" w:w="1440"/>
             <w:shd w:val="clear" w:fill="FFFFFF"/>
             <w:vAlign w:val="center"/>
           </w:tcPr>
@@ -10929,7 +10929,7 @@
         </w:tc>
         <w:tc>
           <w:tcPr>
-            <w:tcW w:type="dxa" w:w="1152"/>
+            <w:tcW w:type="dxa" w:w="1440"/>
             <w:shd w:val="clear" w:fill="FFFFFF"/>
             <w:vAlign w:val="center"/>
           </w:tcPr>
@@ -10949,7 +10949,7 @@
         </w:tc>
         <w:tc>
           <w:tcPr>
-            <w:tcW w:type="dxa" w:w="1152"/>
+            <w:tcW w:type="dxa" w:w="1440"/>
             <w:shd w:val="clear" w:fill="FFFFFF"/>
             <w:vAlign w:val="center"/>
           </w:tcPr>
@@ -10990,7 +10990,7 @@
         </w:tc>
         <w:tc>
           <w:tcPr>
-            <w:tcW w:type="dxa" w:w="1152"/>
+            <w:tcW w:type="dxa" w:w="1440"/>
             <w:shd w:val="clear" w:fill="FFFFFF"/>
             <w:vAlign w:val="center"/>
           </w:tcPr>
@@ -11042,7 +11042,7 @@
         </w:tc>
         <w:tc>
           <w:tcPr>
-            <w:tcW w:type="dxa" w:w="1152"/>
+            <w:tcW w:type="dxa" w:w="1440"/>
             <w:shd w:val="clear" w:fill="FFFFFF"/>
             <w:vAlign w:val="center"/>
           </w:tcPr>
@@ -11062,7 +11062,7 @@
         </w:tc>
         <w:tc>
           <w:tcPr>
-            <w:tcW w:type="dxa" w:w="1152"/>
+            <w:tcW w:type="dxa" w:w="1440"/>
             <w:shd w:val="clear" w:fill="FFFFFF"/>
             <w:vAlign w:val="center"/>
           </w:tcPr>
@@ -11082,7 +11082,7 @@
         </w:tc>
         <w:tc>
           <w:tcPr>
-            <w:tcW w:type="dxa" w:w="1152"/>
+            <w:tcW w:type="dxa" w:w="1440"/>
             <w:shd w:val="clear" w:fill="FFFFFF"/>
             <w:vAlign w:val="center"/>
           </w:tcPr>
@@ -11102,7 +11102,7 @@
         </w:tc>
         <w:tc>
           <w:tcPr>
-            <w:tcW w:type="dxa" w:w="1152"/>
+            <w:tcW w:type="dxa" w:w="1440"/>
             <w:shd w:val="clear" w:fill="FFFFFF"/>
             <w:vAlign w:val="center"/>
           </w:tcPr>
@@ -11122,7 +11122,7 @@
         </w:tc>
         <w:tc>
           <w:tcPr>
-            <w:tcW w:type="dxa" w:w="1152"/>
+            <w:tcW w:type="dxa" w:w="1440"/>
             <w:shd w:val="clear" w:fill="FFFFFF"/>
             <w:vAlign w:val="center"/>
           </w:tcPr>
@@ -11142,7 +11142,7 @@
         </w:tc>
         <w:tc>
           <w:tcPr>
-            <w:tcW w:type="dxa" w:w="1152"/>
+            <w:tcW w:type="dxa" w:w="1440"/>
             <w:shd w:val="clear" w:fill="FFFFFF"/>
             <w:vAlign w:val="center"/>
           </w:tcPr>
@@ -11175,7 +11175,7 @@
         </w:tc>
         <w:tc>
           <w:tcPr>
-            <w:tcW w:type="dxa" w:w="1152"/>
+            <w:tcW w:type="dxa" w:w="1440"/>
             <w:gridSpan w:val="2"/>
             <w:shd w:val="clear" w:fill="FFFFFF"/>
             <w:vAlign w:val="center"/>
@@ -11239,7 +11239,7 @@
         </w:tc>
         <w:tc>
           <w:tcPr>
-            <w:tcW w:type="dxa" w:w="1152"/>
+            <w:tcW w:type="dxa" w:w="1440"/>
             <w:shd w:val="clear" w:fill="FFFFFF"/>
             <w:vAlign w:val="center"/>
           </w:tcPr>
@@ -11259,7 +11259,7 @@
         </w:tc>
         <w:tc>
           <w:tcPr>
-            <w:tcW w:type="dxa" w:w="1152"/>
+            <w:tcW w:type="dxa" w:w="1440"/>
             <w:shd w:val="clear" w:fill="FFFFFF"/>
             <w:vAlign w:val="center"/>
           </w:tcPr>
@@ -11279,7 +11279,7 @@
         </w:tc>
         <w:tc>
           <w:tcPr>
-            <w:tcW w:type="dxa" w:w="1152"/>
+            <w:tcW w:type="dxa" w:w="1440"/>
             <w:shd w:val="clear" w:fill="FFFFFF"/>
             <w:vAlign w:val="center"/>
           </w:tcPr>
@@ -11299,7 +11299,7 @@
         </w:tc>
         <w:tc>
           <w:tcPr>
-            <w:tcW w:type="dxa" w:w="1152"/>
+            <w:tcW w:type="dxa" w:w="1440"/>
             <w:shd w:val="clear" w:fill="FFFFFF"/>
             <w:vAlign w:val="center"/>
           </w:tcPr>
@@ -11319,7 +11319,7 @@
         </w:tc>
         <w:tc>
           <w:tcPr>
-            <w:tcW w:type="dxa" w:w="1152"/>
+            <w:tcW w:type="dxa" w:w="1440"/>
             <w:shd w:val="clear" w:fill="FFFFFF"/>
             <w:vAlign w:val="center"/>
           </w:tcPr>
@@ -11339,7 +11339,7 @@
         </w:tc>
         <w:tc>
           <w:tcPr>
-            <w:tcW w:type="dxa" w:w="1152"/>
+            <w:tcW w:type="dxa" w:w="1440"/>
             <w:shd w:val="clear" w:fill="FFFFFF"/>
             <w:vAlign w:val="center"/>
           </w:tcPr>
@@ -11372,7 +11372,7 @@
         </w:tc>
         <w:tc>
           <w:tcPr>
-            <w:tcW w:type="dxa" w:w="1152"/>
+            <w:tcW w:type="dxa" w:w="1440"/>
             <w:gridSpan w:val="2"/>
             <w:shd w:val="clear" w:fill="FFFFFF"/>
             <w:vAlign w:val="center"/>
@@ -11436,7 +11436,7 @@
         </w:tc>
         <w:tc>
           <w:tcPr>
-            <w:tcW w:type="dxa" w:w="1152"/>
+            <w:tcW w:type="dxa" w:w="1440"/>
             <w:shd w:val="clear" w:fill="FFFFFF"/>
             <w:vAlign w:val="center"/>
           </w:tcPr>
@@ -11458,7 +11458,7 @@
         </w:tc>
         <w:tc>
           <w:tcPr>
-            <w:tcW w:type="dxa" w:w="1152"/>
+            <w:tcW w:type="dxa" w:w="1440"/>
             <w:shd w:val="clear" w:fill="FFFFFF"/>
             <w:vAlign w:val="center"/>
           </w:tcPr>
@@ -11480,7 +11480,7 @@
         </w:tc>
         <w:tc>
           <w:tcPr>
-            <w:tcW w:type="dxa" w:w="1152"/>
+            <w:tcW w:type="dxa" w:w="1440"/>
             <w:shd w:val="clear" w:fill="FFFFFF"/>
             <w:vAlign w:val="center"/>
           </w:tcPr>
@@ -11502,7 +11502,7 @@
         </w:tc>
         <w:tc>
           <w:tcPr>
-            <w:tcW w:type="dxa" w:w="1152"/>
+            <w:tcW w:type="dxa" w:w="1440"/>
             <w:shd w:val="clear" w:fill="FFFFFF"/>
             <w:vAlign w:val="center"/>
           </w:tcPr>
@@ -11524,7 +11524,7 @@
         </w:tc>
         <w:tc>
           <w:tcPr>
-            <w:tcW w:type="dxa" w:w="1152"/>
+            <w:tcW w:type="dxa" w:w="1440"/>
             <w:shd w:val="clear" w:fill="FFFFFF"/>
             <w:vAlign w:val="center"/>
           </w:tcPr>
@@ -11546,7 +11546,7 @@
         </w:tc>
         <w:tc>
           <w:tcPr>
-            <w:tcW w:type="dxa" w:w="1152"/>
+            <w:tcW w:type="dxa" w:w="1440"/>
             <w:shd w:val="clear" w:fill="FFFFFF"/>
             <w:vAlign w:val="center"/>
           </w:tcPr>
@@ -11637,7 +11637,7 @@
         </w:tc>
         <w:tc>
           <w:tcPr>
-            <w:tcW w:type="dxa" w:w="1152"/>
+            <w:tcW w:type="dxa" w:w="1440"/>
             <w:gridSpan w:val="2"/>
             <w:shd w:val="clear" w:fill="FFFFFF"/>
             <w:vAlign w:val="center"/>
@@ -11701,7 +11701,7 @@
         </w:tc>
         <w:tc>
           <w:tcPr>
-            <w:tcW w:type="dxa" w:w="1152"/>
+            <w:tcW w:type="dxa" w:w="1440"/>
             <w:shd w:val="clear" w:fill="FFFFFF"/>
             <w:vAlign w:val="center"/>
           </w:tcPr>
@@ -11723,7 +11723,7 @@
         </w:tc>
         <w:tc>
           <w:tcPr>
-            <w:tcW w:type="dxa" w:w="1152"/>
+            <w:tcW w:type="dxa" w:w="1440"/>
             <w:shd w:val="clear" w:fill="FFFFFF"/>
             <w:vAlign w:val="center"/>
           </w:tcPr>
@@ -11745,7 +11745,7 @@
         </w:tc>
         <w:tc>
           <w:tcPr>
-            <w:tcW w:type="dxa" w:w="1152"/>
+            <w:tcW w:type="dxa" w:w="1440"/>
             <w:shd w:val="clear" w:fill="FFFFFF"/>
             <w:vAlign w:val="center"/>
           </w:tcPr>
@@ -11767,7 +11767,7 @@
         </w:tc>
         <w:tc>
           <w:tcPr>
-            <w:tcW w:type="dxa" w:w="1152"/>
+            <w:tcW w:type="dxa" w:w="1440"/>
             <w:shd w:val="clear" w:fill="FFFFFF"/>
             <w:vAlign w:val="center"/>
           </w:tcPr>
@@ -11787,7 +11787,7 @@
         </w:tc>
         <w:tc>
           <w:tcPr>
-            <w:tcW w:type="dxa" w:w="1152"/>
+            <w:tcW w:type="dxa" w:w="1440"/>
             <w:shd w:val="clear" w:fill="FFFFFF"/>
             <w:vAlign w:val="center"/>
           </w:tcPr>
@@ -11807,7 +11807,7 @@
         </w:tc>
         <w:tc>
           <w:tcPr>
-            <w:tcW w:type="dxa" w:w="1152"/>
+            <w:tcW w:type="dxa" w:w="1440"/>
             <w:shd w:val="clear" w:fill="FFFFFF"/>
             <w:vAlign w:val="center"/>
           </w:tcPr>
@@ -11840,7 +11840,7 @@
         </w:tc>
         <w:tc>
           <w:tcPr>
-            <w:tcW w:type="dxa" w:w="1152"/>
+            <w:tcW w:type="dxa" w:w="1440"/>
             <w:gridSpan w:val="2"/>
             <w:shd w:val="clear" w:fill="FFFFFF"/>
             <w:vAlign w:val="center"/>
@@ -11904,7 +11904,7 @@
         </w:tc>
         <w:tc>
           <w:tcPr>
-            <w:tcW w:type="dxa" w:w="1152"/>
+            <w:tcW w:type="dxa" w:w="1440"/>
             <w:shd w:val="clear" w:fill="FFFFFF"/>
             <w:vAlign w:val="center"/>
           </w:tcPr>
@@ -11926,7 +11926,7 @@
         </w:tc>
         <w:tc>
           <w:tcPr>
-            <w:tcW w:type="dxa" w:w="1152"/>
+            <w:tcW w:type="dxa" w:w="1440"/>
             <w:shd w:val="clear" w:fill="FFFFFF"/>
             <w:vAlign w:val="center"/>
           </w:tcPr>
@@ -11948,7 +11948,7 @@
         </w:tc>
         <w:tc>
           <w:tcPr>
-            <w:tcW w:type="dxa" w:w="1152"/>
+            <w:tcW w:type="dxa" w:w="1440"/>
             <w:shd w:val="clear" w:fill="FFFFFF"/>
             <w:vAlign w:val="center"/>
           </w:tcPr>
@@ -11970,7 +11970,7 @@
         </w:tc>
         <w:tc>
           <w:tcPr>
-            <w:tcW w:type="dxa" w:w="1152"/>
+            <w:tcW w:type="dxa" w:w="1440"/>
             <w:shd w:val="clear" w:fill="FFFFFF"/>
             <w:vAlign w:val="center"/>
           </w:tcPr>
@@ -11992,7 +11992,7 @@
         </w:tc>
         <w:tc>
           <w:tcPr>
-            <w:tcW w:type="dxa" w:w="1152"/>
+            <w:tcW w:type="dxa" w:w="1440"/>
             <w:shd w:val="clear" w:fill="FFFFFF"/>
             <w:vAlign w:val="center"/>
           </w:tcPr>
@@ -12014,7 +12014,7 @@
         </w:tc>
         <w:tc>
           <w:tcPr>
-            <w:tcW w:type="dxa" w:w="1152"/>
+            <w:tcW w:type="dxa" w:w="1440"/>
             <w:shd w:val="clear" w:fill="FFFFFF"/>
             <w:vAlign w:val="center"/>
           </w:tcPr>
@@ -12049,7 +12049,7 @@
         </w:tc>
         <w:tc>
           <w:tcPr>
-            <w:tcW w:type="dxa" w:w="1152"/>
+            <w:tcW w:type="dxa" w:w="1440"/>
             <w:gridSpan w:val="2"/>
             <w:shd w:val="clear" w:fill="FFFFFF"/>
             <w:vAlign w:val="center"/>
@@ -12113,7 +12113,7 @@
         </w:tc>
         <w:tc>
           <w:tcPr>
-            <w:tcW w:type="dxa" w:w="1152"/>
+            <w:tcW w:type="dxa" w:w="1440"/>
             <w:shd w:val="clear" w:fill="FFFFFF"/>
             <w:vAlign w:val="center"/>
           </w:tcPr>
@@ -12135,7 +12135,7 @@
         </w:tc>
         <w:tc>
           <w:tcPr>
-            <w:tcW w:type="dxa" w:w="1152"/>
+            <w:tcW w:type="dxa" w:w="1440"/>
             <w:shd w:val="clear" w:fill="FFFFFF"/>
             <w:vAlign w:val="center"/>
           </w:tcPr>
@@ -12157,7 +12157,7 @@
         </w:tc>
         <w:tc>
           <w:tcPr>
-            <w:tcW w:type="dxa" w:w="1152"/>
+            <w:tcW w:type="dxa" w:w="1440"/>
             <w:shd w:val="clear" w:fill="FFFFFF"/>
             <w:vAlign w:val="center"/>
           </w:tcPr>
@@ -12179,7 +12179,7 @@
         </w:tc>
         <w:tc>
           <w:tcPr>
-            <w:tcW w:type="dxa" w:w="1152"/>
+            <w:tcW w:type="dxa" w:w="1440"/>
             <w:shd w:val="clear" w:fill="FFFFFF"/>
             <w:vAlign w:val="center"/>
           </w:tcPr>
@@ -12201,7 +12201,7 @@
         </w:tc>
         <w:tc>
           <w:tcPr>
-            <w:tcW w:type="dxa" w:w="1152"/>
+            <w:tcW w:type="dxa" w:w="1440"/>
             <w:shd w:val="clear" w:fill="FFFFFF"/>
             <w:vAlign w:val="center"/>
           </w:tcPr>
@@ -12223,7 +12223,7 @@
         </w:tc>
         <w:tc>
           <w:tcPr>
-            <w:tcW w:type="dxa" w:w="1152"/>
+            <w:tcW w:type="dxa" w:w="1440"/>
             <w:shd w:val="clear" w:fill="FFFFFF"/>
             <w:vAlign w:val="center"/>
           </w:tcPr>
@@ -12314,7 +12314,7 @@
         </w:tc>
         <w:tc>
           <w:tcPr>
-            <w:tcW w:type="dxa" w:w="1152"/>
+            <w:tcW w:type="dxa" w:w="1440"/>
             <w:gridSpan w:val="2"/>
             <w:shd w:val="clear" w:fill="FFFFFF"/>
             <w:vAlign w:val="center"/>
@@ -12378,7 +12378,7 @@
         </w:tc>
         <w:tc>
           <w:tcPr>
-            <w:tcW w:type="dxa" w:w="1152"/>
+            <w:tcW w:type="dxa" w:w="1440"/>
             <w:shd w:val="clear" w:fill="FFFFFF"/>
             <w:vAlign w:val="center"/>
           </w:tcPr>
@@ -12400,7 +12400,7 @@
         </w:tc>
         <w:tc>
           <w:tcPr>
-            <w:tcW w:type="dxa" w:w="1152"/>
+            <w:tcW w:type="dxa" w:w="1440"/>
             <w:shd w:val="clear" w:fill="FFFFFF"/>
             <w:vAlign w:val="center"/>
           </w:tcPr>
@@ -12422,7 +12422,7 @@
         </w:tc>
         <w:tc>
           <w:tcPr>
-            <w:tcW w:type="dxa" w:w="1152"/>
+            <w:tcW w:type="dxa" w:w="1440"/>
             <w:shd w:val="clear" w:fill="FFFFFF"/>
             <w:vAlign w:val="center"/>
           </w:tcPr>
@@ -12444,7 +12444,7 @@
         </w:tc>
         <w:tc>
           <w:tcPr>
-            <w:tcW w:type="dxa" w:w="1152"/>
+            <w:tcW w:type="dxa" w:w="1440"/>
             <w:shd w:val="clear" w:fill="FFFFFF"/>
             <w:vAlign w:val="center"/>
           </w:tcPr>
@@ -12464,7 +12464,7 @@
         </w:tc>
         <w:tc>
           <w:tcPr>
-            <w:tcW w:type="dxa" w:w="1152"/>
+            <w:tcW w:type="dxa" w:w="1440"/>
             <w:shd w:val="clear" w:fill="FFFFFF"/>
             <w:vAlign w:val="center"/>
           </w:tcPr>
@@ -12484,7 +12484,7 @@
         </w:tc>
         <w:tc>
           <w:tcPr>
-            <w:tcW w:type="dxa" w:w="1152"/>
+            <w:tcW w:type="dxa" w:w="1440"/>
             <w:shd w:val="clear" w:fill="FFFFFF"/>
             <w:vAlign w:val="center"/>
           </w:tcPr>
@@ -12517,7 +12517,7 @@
         </w:tc>
         <w:tc>
           <w:tcPr>
-            <w:tcW w:type="dxa" w:w="1008"/>
+            <w:tcW w:type="dxa" w:w="1152"/>
             <w:vMerge w:val="restart"/>
             <w:shd w:val="clear" w:fill="FFFFFF"/>
             <w:vAlign w:val="center"/>
@@ -12581,7 +12581,7 @@
         </w:tc>
         <w:tc>
           <w:tcPr>
-            <w:tcW w:type="dxa" w:w="1152"/>
+            <w:tcW w:type="dxa" w:w="1440"/>
             <w:shd w:val="clear" w:fill="FFFFFF"/>
             <w:vAlign w:val="center"/>
           </w:tcPr>
@@ -12603,7 +12603,7 @@
         </w:tc>
         <w:tc>
           <w:tcPr>
-            <w:tcW w:type="dxa" w:w="1152"/>
+            <w:tcW w:type="dxa" w:w="1440"/>
             <w:shd w:val="clear" w:fill="FFFFFF"/>
             <w:vAlign w:val="center"/>
           </w:tcPr>
@@ -12625,7 +12625,7 @@
         </w:tc>
         <w:tc>
           <w:tcPr>
-            <w:tcW w:type="dxa" w:w="1152"/>
+            <w:tcW w:type="dxa" w:w="1440"/>
             <w:shd w:val="clear" w:fill="FFFFFF"/>
             <w:vAlign w:val="center"/>
           </w:tcPr>
@@ -12647,7 +12647,7 @@
         </w:tc>
         <w:tc>
           <w:tcPr>
-            <w:tcW w:type="dxa" w:w="1152"/>
+            <w:tcW w:type="dxa" w:w="1440"/>
             <w:shd w:val="clear" w:fill="FFFFFF"/>
             <w:vAlign w:val="center"/>
           </w:tcPr>
@@ -12669,7 +12669,7 @@
         </w:tc>
         <w:tc>
           <w:tcPr>
-            <w:tcW w:type="dxa" w:w="1152"/>
+            <w:tcW w:type="dxa" w:w="1440"/>
             <w:shd w:val="clear" w:fill="FFFFFF"/>
             <w:vAlign w:val="center"/>
           </w:tcPr>
@@ -12689,7 +12689,7 @@
         </w:tc>
         <w:tc>
           <w:tcPr>
-            <w:tcW w:type="dxa" w:w="1152"/>
+            <w:tcW w:type="dxa" w:w="1440"/>
             <w:shd w:val="clear" w:fill="FFFFFF"/>
             <w:vAlign w:val="center"/>
           </w:tcPr>
@@ -12709,7 +12709,7 @@
         </w:tc>
         <w:tc>
           <w:tcPr>
-            <w:tcW w:type="dxa" w:w="1152"/>
+            <w:tcW w:type="dxa" w:w="1440"/>
             <w:shd w:val="clear" w:fill="FFFFFF"/>
             <w:vAlign w:val="center"/>
           </w:tcPr>
@@ -12750,7 +12750,7 @@
         </w:tc>
         <w:tc>
           <w:tcPr>
-            <w:tcW w:type="dxa" w:w="1152"/>
+            <w:tcW w:type="dxa" w:w="1440"/>
             <w:shd w:val="clear" w:fill="FFFFFF"/>
             <w:vAlign w:val="center"/>
           </w:tcPr>
@@ -12773,7 +12773,7 @@
         </w:tc>
         <w:tc>
           <w:tcPr>
-            <w:tcW w:type="dxa" w:w="1152"/>
+            <w:tcW w:type="dxa" w:w="1440"/>
             <w:shd w:val="clear" w:fill="FFFFFF"/>
             <w:vAlign w:val="center"/>
           </w:tcPr>
@@ -12795,7 +12795,7 @@
         </w:tc>
         <w:tc>
           <w:tcPr>
-            <w:tcW w:type="dxa" w:w="1152"/>
+            <w:tcW w:type="dxa" w:w="1440"/>
             <w:shd w:val="clear" w:fill="FFFFFF"/>
             <w:vAlign w:val="center"/>
           </w:tcPr>
@@ -12817,7 +12817,7 @@
         </w:tc>
         <w:tc>
           <w:tcPr>
-            <w:tcW w:type="dxa" w:w="1152"/>
+            <w:tcW w:type="dxa" w:w="1440"/>
             <w:shd w:val="clear" w:fill="FFFFFF"/>
             <w:vAlign w:val="center"/>
           </w:tcPr>
@@ -12839,7 +12839,7 @@
         </w:tc>
         <w:tc>
           <w:tcPr>
-            <w:tcW w:type="dxa" w:w="1152"/>
+            <w:tcW w:type="dxa" w:w="1440"/>
             <w:shd w:val="clear" w:fill="FFFFFF"/>
             <w:vAlign w:val="center"/>
           </w:tcPr>
@@ -12859,7 +12859,7 @@
         </w:tc>
         <w:tc>
           <w:tcPr>
-            <w:tcW w:type="dxa" w:w="1152"/>
+            <w:tcW w:type="dxa" w:w="1440"/>
             <w:shd w:val="clear" w:fill="FFFFFF"/>
             <w:vAlign w:val="center"/>
           </w:tcPr>
@@ -12879,7 +12879,7 @@
         </w:tc>
         <w:tc>
           <w:tcPr>
-            <w:tcW w:type="dxa" w:w="1152"/>
+            <w:tcW w:type="dxa" w:w="1440"/>
             <w:shd w:val="clear" w:fill="FFFFFF"/>
             <w:vAlign w:val="center"/>
           </w:tcPr>
@@ -12912,7 +12912,7 @@
         </w:tc>
         <w:tc>
           <w:tcPr>
-            <w:tcW w:type="dxa" w:w="1152"/>
+            <w:tcW w:type="dxa" w:w="1440"/>
             <w:gridSpan w:val="2"/>
             <w:shd w:val="clear" w:fill="FFFFFF"/>
             <w:vAlign w:val="center"/>
@@ -12976,7 +12976,7 @@
         </w:tc>
         <w:tc>
           <w:tcPr>
-            <w:tcW w:type="dxa" w:w="1152"/>
+            <w:tcW w:type="dxa" w:w="1440"/>
             <w:shd w:val="clear" w:fill="FFFFFF"/>
             <w:vAlign w:val="center"/>
           </w:tcPr>
@@ -12998,7 +12998,7 @@
         </w:tc>
         <w:tc>
           <w:tcPr>
-            <w:tcW w:type="dxa" w:w="1152"/>
+            <w:tcW w:type="dxa" w:w="1440"/>
             <w:shd w:val="clear" w:fill="FFFFFF"/>
             <w:vAlign w:val="center"/>
           </w:tcPr>
@@ -13020,7 +13020,7 @@
         </w:tc>
         <w:tc>
           <w:tcPr>
-            <w:tcW w:type="dxa" w:w="1152"/>
+            <w:tcW w:type="dxa" w:w="1440"/>
             <w:shd w:val="clear" w:fill="FFFFFF"/>
             <w:vAlign w:val="center"/>
           </w:tcPr>
@@ -13042,7 +13042,7 @@
         </w:tc>
         <w:tc>
           <w:tcPr>
-            <w:tcW w:type="dxa" w:w="1152"/>
+            <w:tcW w:type="dxa" w:w="1440"/>
             <w:shd w:val="clear" w:fill="FFFFFF"/>
             <w:vAlign w:val="center"/>
           </w:tcPr>
@@ -13062,7 +13062,7 @@
         </w:tc>
         <w:tc>
           <w:tcPr>
-            <w:tcW w:type="dxa" w:w="1152"/>
+            <w:tcW w:type="dxa" w:w="1440"/>
             <w:shd w:val="clear" w:fill="FFFFFF"/>
             <w:vAlign w:val="center"/>
           </w:tcPr>
@@ -13082,7 +13082,7 @@
         </w:tc>
         <w:tc>
           <w:tcPr>
-            <w:tcW w:type="dxa" w:w="1152"/>
+            <w:tcW w:type="dxa" w:w="1440"/>
             <w:shd w:val="clear" w:fill="FFFFFF"/>
             <w:vAlign w:val="center"/>
           </w:tcPr>
@@ -13171,7 +13171,7 @@
         </w:tc>
         <w:tc>
           <w:tcPr>
-            <w:tcW w:type="dxa" w:w="1152"/>
+            <w:tcW w:type="dxa" w:w="1440"/>
             <w:gridSpan w:val="2"/>
             <w:shd w:val="clear" w:fill="FFFFFF"/>
             <w:vAlign w:val="center"/>
@@ -13235,7 +13235,7 @@
         </w:tc>
         <w:tc>
           <w:tcPr>
-            <w:tcW w:type="dxa" w:w="1152"/>
+            <w:tcW w:type="dxa" w:w="1440"/>
             <w:shd w:val="clear" w:fill="FFFFFF"/>
             <w:vAlign w:val="center"/>
           </w:tcPr>
@@ -13257,7 +13257,7 @@
         </w:tc>
         <w:tc>
           <w:tcPr>
-            <w:tcW w:type="dxa" w:w="1152"/>
+            <w:tcW w:type="dxa" w:w="1440"/>
             <w:shd w:val="clear" w:fill="FFFFFF"/>
             <w:vAlign w:val="center"/>
           </w:tcPr>
@@ -13279,7 +13279,7 @@
         </w:tc>
         <w:tc>
           <w:tcPr>
-            <w:tcW w:type="dxa" w:w="1152"/>
+            <w:tcW w:type="dxa" w:w="1440"/>
             <w:shd w:val="clear" w:fill="FFFFFF"/>
             <w:vAlign w:val="center"/>
           </w:tcPr>
@@ -13301,7 +13301,7 @@
         </w:tc>
         <w:tc>
           <w:tcPr>
-            <w:tcW w:type="dxa" w:w="1152"/>
+            <w:tcW w:type="dxa" w:w="1440"/>
             <w:shd w:val="clear" w:fill="FFFFFF"/>
             <w:vAlign w:val="center"/>
           </w:tcPr>
@@ -13321,7 +13321,7 @@
         </w:tc>
         <w:tc>
           <w:tcPr>
-            <w:tcW w:type="dxa" w:w="1152"/>
+            <w:tcW w:type="dxa" w:w="1440"/>
             <w:shd w:val="clear" w:fill="FFFFFF"/>
             <w:vAlign w:val="center"/>
           </w:tcPr>
@@ -13341,7 +13341,7 @@
         </w:tc>
         <w:tc>
           <w:tcPr>
-            <w:tcW w:type="dxa" w:w="1152"/>
+            <w:tcW w:type="dxa" w:w="1440"/>
             <w:shd w:val="clear" w:fill="FFFFFF"/>
             <w:vAlign w:val="center"/>
           </w:tcPr>
@@ -13374,7 +13374,7 @@
         </w:tc>
         <w:tc>
           <w:tcPr>
-            <w:tcW w:type="dxa" w:w="1152"/>
+            <w:tcW w:type="dxa" w:w="1440"/>
             <w:gridSpan w:val="2"/>
             <w:shd w:val="clear" w:fill="FFFFFF"/>
             <w:vAlign w:val="center"/>
@@ -13438,7 +13438,7 @@
         </w:tc>
         <w:tc>
           <w:tcPr>
-            <w:tcW w:type="dxa" w:w="1152"/>
+            <w:tcW w:type="dxa" w:w="1440"/>
             <w:shd w:val="clear" w:fill="FFFFFF"/>
             <w:vAlign w:val="center"/>
           </w:tcPr>
@@ -13460,7 +13460,7 @@
         </w:tc>
         <w:tc>
           <w:tcPr>
-            <w:tcW w:type="dxa" w:w="1152"/>
+            <w:tcW w:type="dxa" w:w="1440"/>
             <w:shd w:val="clear" w:fill="FFFFFF"/>
             <w:vAlign w:val="center"/>
           </w:tcPr>
@@ -13482,7 +13482,7 @@
         </w:tc>
         <w:tc>
           <w:tcPr>
-            <w:tcW w:type="dxa" w:w="1152"/>
+            <w:tcW w:type="dxa" w:w="1440"/>
             <w:shd w:val="clear" w:fill="FFFFFF"/>
             <w:vAlign w:val="center"/>
           </w:tcPr>
@@ -13504,7 +13504,7 @@
         </w:tc>
         <w:tc>
           <w:tcPr>
-            <w:tcW w:type="dxa" w:w="1152"/>
+            <w:tcW w:type="dxa" w:w="1440"/>
             <w:shd w:val="clear" w:fill="FFFFFF"/>
             <w:vAlign w:val="center"/>
           </w:tcPr>
@@ -13524,7 +13524,7 @@
         </w:tc>
         <w:tc>
           <w:tcPr>
-            <w:tcW w:type="dxa" w:w="1152"/>
+            <w:tcW w:type="dxa" w:w="1440"/>
             <w:shd w:val="clear" w:fill="FFFFFF"/>
             <w:vAlign w:val="center"/>
           </w:tcPr>
@@ -13544,7 +13544,7 @@
         </w:tc>
         <w:tc>
           <w:tcPr>
-            <w:tcW w:type="dxa" w:w="1152"/>
+            <w:tcW w:type="dxa" w:w="1440"/>
             <w:shd w:val="clear" w:fill="FFFFFF"/>
             <w:vAlign w:val="center"/>
           </w:tcPr>
@@ -13577,7 +13577,7 @@
         </w:tc>
         <w:tc>
           <w:tcPr>
-            <w:tcW w:type="dxa" w:w="1152"/>
+            <w:tcW w:type="dxa" w:w="1440"/>
             <w:gridSpan w:val="2"/>
             <w:shd w:val="clear" w:fill="FFFFFF"/>
             <w:vAlign w:val="center"/>
@@ -13641,7 +13641,7 @@
         </w:tc>
         <w:tc>
           <w:tcPr>
-            <w:tcW w:type="dxa" w:w="1152"/>
+            <w:tcW w:type="dxa" w:w="1440"/>
             <w:shd w:val="clear" w:fill="FFFFFF"/>
             <w:vAlign w:val="center"/>
           </w:tcPr>
@@ -13663,7 +13663,7 @@
         </w:tc>
         <w:tc>
           <w:tcPr>
-            <w:tcW w:type="dxa" w:w="1152"/>
+            <w:tcW w:type="dxa" w:w="1440"/>
             <w:shd w:val="clear" w:fill="FFFFFF"/>
             <w:vAlign w:val="center"/>
           </w:tcPr>
@@ -13685,7 +13685,7 @@
         </w:tc>
         <w:tc>
           <w:tcPr>
-            <w:tcW w:type="dxa" w:w="1152"/>
+            <w:tcW w:type="dxa" w:w="1440"/>
             <w:shd w:val="clear" w:fill="FFFFFF"/>
             <w:vAlign w:val="center"/>
           </w:tcPr>
@@ -13707,7 +13707,7 @@
         </w:tc>
         <w:tc>
           <w:tcPr>
-            <w:tcW w:type="dxa" w:w="1152"/>
+            <w:tcW w:type="dxa" w:w="1440"/>
             <w:shd w:val="clear" w:fill="FFFFFF"/>
             <w:vAlign w:val="center"/>
           </w:tcPr>
@@ -13727,7 +13727,7 @@
         </w:tc>
         <w:tc>
           <w:tcPr>
-            <w:tcW w:type="dxa" w:w="1152"/>
+            <w:tcW w:type="dxa" w:w="1440"/>
             <w:shd w:val="clear" w:fill="FFFFFF"/>
             <w:vAlign w:val="center"/>
           </w:tcPr>
@@ -13747,7 +13747,7 @@
         </w:tc>
         <w:tc>
           <w:tcPr>
-            <w:tcW w:type="dxa" w:w="1152"/>
+            <w:tcW w:type="dxa" w:w="1440"/>
             <w:shd w:val="clear" w:fill="FFFFFF"/>
             <w:vAlign w:val="center"/>
           </w:tcPr>
@@ -13780,7 +13780,7 @@
         </w:tc>
         <w:tc>
           <w:tcPr>
-            <w:tcW w:type="dxa" w:w="1152"/>
+            <w:tcW w:type="dxa" w:w="1440"/>
             <w:gridSpan w:val="2"/>
             <w:shd w:val="clear" w:fill="FFFFFF"/>
             <w:vAlign w:val="center"/>
@@ -13844,7 +13844,7 @@
         </w:tc>
         <w:tc>
           <w:tcPr>
-            <w:tcW w:type="dxa" w:w="1152"/>
+            <w:tcW w:type="dxa" w:w="1440"/>
             <w:shd w:val="clear" w:fill="FFFFFF"/>
             <w:vAlign w:val="center"/>
           </w:tcPr>
@@ -13866,7 +13866,7 @@
         </w:tc>
         <w:tc>
           <w:tcPr>
-            <w:tcW w:type="dxa" w:w="1152"/>
+            <w:tcW w:type="dxa" w:w="1440"/>
             <w:shd w:val="clear" w:fill="FFFFFF"/>
             <w:vAlign w:val="center"/>
           </w:tcPr>
@@ -13888,7 +13888,7 @@
         </w:tc>
         <w:tc>
           <w:tcPr>
-            <w:tcW w:type="dxa" w:w="1152"/>
+            <w:tcW w:type="dxa" w:w="1440"/>
             <w:shd w:val="clear" w:fill="FFFFFF"/>
             <w:vAlign w:val="center"/>
           </w:tcPr>
@@ -13910,7 +13910,7 @@
         </w:tc>
         <w:tc>
           <w:tcPr>
-            <w:tcW w:type="dxa" w:w="1152"/>
+            <w:tcW w:type="dxa" w:w="1440"/>
             <w:shd w:val="clear" w:fill="FFFFFF"/>
             <w:vAlign w:val="center"/>
           </w:tcPr>
@@ -13930,7 +13930,7 @@
         </w:tc>
         <w:tc>
           <w:tcPr>
-            <w:tcW w:type="dxa" w:w="1152"/>
+            <w:tcW w:type="dxa" w:w="1440"/>
             <w:shd w:val="clear" w:fill="FFFFFF"/>
             <w:vAlign w:val="center"/>
           </w:tcPr>
@@ -13950,7 +13950,7 @@
         </w:tc>
         <w:tc>
           <w:tcPr>
-            <w:tcW w:type="dxa" w:w="1152"/>
+            <w:tcW w:type="dxa" w:w="1440"/>
             <w:shd w:val="clear" w:fill="FFFFFF"/>
             <w:vAlign w:val="center"/>
           </w:tcPr>
@@ -13983,7 +13983,7 @@
         </w:tc>
         <w:tc>
           <w:tcPr>
-            <w:tcW w:type="dxa" w:w="1152"/>
+            <w:tcW w:type="dxa" w:w="1440"/>
             <w:gridSpan w:val="2"/>
             <w:shd w:val="clear" w:fill="FFFFFF"/>
             <w:vAlign w:val="center"/>
@@ -14047,7 +14047,7 @@
         </w:tc>
         <w:tc>
           <w:tcPr>
-            <w:tcW w:type="dxa" w:w="1152"/>
+            <w:tcW w:type="dxa" w:w="1440"/>
             <w:shd w:val="clear" w:fill="FFFFFF"/>
             <w:vAlign w:val="center"/>
           </w:tcPr>
@@ -14058,7 +14058,7 @@
             <w:r>
               <w:rPr>
                 <w:rFonts w:ascii="Montserrat" w:hAnsi="Montserrat"/>
-                <w:b/>
+                <w:b w:val="0"/>
                 <w:color w:val="000000"/>
                 <w:sz w:val="20"/>
                 <w:rFonts w:ascii="Montserrat" w:hAnsi="Montserrat"/>
@@ -14069,7 +14069,7 @@
         </w:tc>
         <w:tc>
           <w:tcPr>
-            <w:tcW w:type="dxa" w:w="1152"/>
+            <w:tcW w:type="dxa" w:w="1440"/>
             <w:shd w:val="clear" w:fill="FFFFFF"/>
             <w:vAlign w:val="center"/>
           </w:tcPr>
@@ -14091,7 +14091,7 @@
         </w:tc>
         <w:tc>
           <w:tcPr>
-            <w:tcW w:type="dxa" w:w="1152"/>
+            <w:tcW w:type="dxa" w:w="1440"/>
             <w:shd w:val="clear" w:fill="FFFFFF"/>
             <w:vAlign w:val="center"/>
           </w:tcPr>
@@ -14113,7 +14113,7 @@
         </w:tc>
         <w:tc>
           <w:tcPr>
-            <w:tcW w:type="dxa" w:w="1152"/>
+            <w:tcW w:type="dxa" w:w="1440"/>
             <w:shd w:val="clear" w:fill="FFFFFF"/>
             <w:vAlign w:val="center"/>
           </w:tcPr>
@@ -14133,7 +14133,7 @@
         </w:tc>
         <w:tc>
           <w:tcPr>
-            <w:tcW w:type="dxa" w:w="1152"/>
+            <w:tcW w:type="dxa" w:w="1440"/>
             <w:shd w:val="clear" w:fill="FFFFFF"/>
             <w:vAlign w:val="center"/>
           </w:tcPr>
@@ -14153,7 +14153,7 @@
         </w:tc>
         <w:tc>
           <w:tcPr>
-            <w:tcW w:type="dxa" w:w="1152"/>
+            <w:tcW w:type="dxa" w:w="1440"/>
             <w:shd w:val="clear" w:fill="FFFFFF"/>
             <w:vAlign w:val="center"/>
             <w:vAlign w:val="center"/>
@@ -17388,6 +17388,7 @@
           <w:sz w:val="36"/>
           <w:rFonts w:ascii="Montserrat" w:hAnsi="Montserrat"/>
         </w:rPr>
+        <w:br/>
         <w:t>Total Business - Net Contr+fee</w:t>
       </w:r>
     </w:p>
@@ -18635,6 +18636,7 @@
           <w:sz w:val="36"/>
           <w:rFonts w:ascii="Montserrat" w:hAnsi="Montserrat"/>
         </w:rPr>
+        <w:br/>
         <w:t>Priceline B2C Standalone - Net Contr+fee</w:t>
       </w:r>
     </w:p>
@@ -21735,17 +21737,7 @@
         </w:tc>
       </w:tr>
     </w:tbl>
-    <w:p>
-      <w:r>
-        <w:rPr>
-          <w:rFonts w:ascii="Montserrat" w:hAnsi="Montserrat"/>
-          <w:b/>
-          <w:sz w:val="36"/>
-          <w:rFonts w:ascii="Montserrat" w:hAnsi="Montserrat"/>
-        </w:rPr>
-        <w:t>Net Contr+fee</w:t>
-      </w:r>
-    </w:p>
+    <w:p/>
     <w:p/>
     <w:tbl>
       <w:tblPr>
@@ -23541,17 +23533,7 @@
         </w:tc>
       </w:tr>
     </w:tbl>
-    <w:p>
-      <w:r>
-        <w:rPr>
-          <w:rFonts w:ascii="Montserrat" w:hAnsi="Montserrat"/>
-          <w:b/>
-          <w:sz w:val="36"/>
-          <w:rFonts w:ascii="Montserrat" w:hAnsi="Montserrat"/>
-        </w:rPr>
-        <w:t>Net Contr+fee</w:t>
-      </w:r>
-    </w:p>
+    <w:p/>
     <w:p/>
     <w:tbl>
       <w:tblPr>

</xml_diff>